<commit_message>
Changing CRC from an image to a table
</commit_message>
<xml_diff>
--- a/Design/ClassWriteups/_Template.docx
+++ b/Design/ClassWriteups/_Template.docx
@@ -17,87 +17,133 @@
       <w:r>
         <w:t>CRC</w:t>
       </w:r>
+    </w:p>
+    <w:tbl>
+      <w:tblPr>
+        <w:tblW w:w="0" w:type="auto"/>
+        <w:tblInd w:w="16" w:type="dxa"/>
+        <w:tblBorders>
+          <w:top w:val="single" w:sz="4" w:space="0" w:color="auto"/>
+          <w:left w:val="single" w:sz="4" w:space="0" w:color="auto"/>
+          <w:bottom w:val="single" w:sz="4" w:space="0" w:color="auto"/>
+          <w:right w:val="single" w:sz="4" w:space="0" w:color="auto"/>
+          <w:insideH w:val="single" w:sz="4" w:space="0" w:color="auto"/>
+          <w:insideV w:val="single" w:sz="4" w:space="0" w:color="auto"/>
+        </w:tblBorders>
+        <w:tblLook w:val="0000" w:firstRow="0" w:lastRow="0" w:firstColumn="0" w:lastColumn="0" w:noHBand="0" w:noVBand="0"/>
+      </w:tblPr>
+      <w:tblGrid>
+        <w:gridCol w:w="2229"/>
+        <w:gridCol w:w="2993"/>
+      </w:tblGrid>
+      <w:tr>
+        <w:tblPrEx>
+          <w:tblCellMar>
+            <w:top w:w="0" w:type="dxa"/>
+            <w:bottom w:w="0" w:type="dxa"/>
+          </w:tblCellMar>
+        </w:tblPrEx>
+        <w:trPr>
+          <w:trHeight w:val="266"/>
+        </w:trPr>
+        <w:tc>
+          <w:tcPr>
+            <w:tcW w:w="5222" w:type="dxa"/>
+            <w:gridSpan w:val="2"/>
+            <w:vAlign w:val="bottom"/>
+          </w:tcPr>
+          <w:p>
+            <w:pPr>
+              <w:spacing w:after="0"/>
+            </w:pPr>
+            <w:r>
+              <w:t>Class Name</w:t>
+            </w:r>
+          </w:p>
+        </w:tc>
+      </w:tr>
+      <w:tr>
+        <w:tblPrEx>
+          <w:tblCellMar>
+            <w:top w:w="0" w:type="dxa"/>
+            <w:bottom w:w="0" w:type="dxa"/>
+          </w:tblCellMar>
+        </w:tblPrEx>
+        <w:trPr>
+          <w:trHeight w:val="254"/>
+        </w:trPr>
+        <w:tc>
+          <w:tcPr>
+            <w:tcW w:w="2229" w:type="dxa"/>
+          </w:tcPr>
+          <w:p>
+            <w:pPr>
+              <w:spacing w:after="0" w:line="240" w:lineRule="auto"/>
+            </w:pPr>
+          </w:p>
+          <w:p>
+            <w:pPr>
+              <w:spacing w:after="0" w:line="240" w:lineRule="auto"/>
+            </w:pPr>
+            <w:r>
+              <w:t>Responsibilities</w:t>
+            </w:r>
+          </w:p>
+          <w:p>
+            <w:pPr>
+              <w:spacing w:after="0" w:line="240" w:lineRule="auto"/>
+            </w:pPr>
+          </w:p>
+        </w:tc>
+        <w:tc>
+          <w:tcPr>
+            <w:tcW w:w="2993" w:type="dxa"/>
+          </w:tcPr>
+          <w:p>
+            <w:pPr>
+              <w:spacing w:after="0" w:line="240" w:lineRule="auto"/>
+            </w:pPr>
+          </w:p>
+          <w:p>
+            <w:pPr>
+              <w:spacing w:after="0" w:line="240" w:lineRule="auto"/>
+            </w:pPr>
+            <w:r>
+              <w:t>Collaborators</w:t>
+            </w:r>
+          </w:p>
+        </w:tc>
+      </w:tr>
+    </w:tbl>
+    <w:p/>
+    <w:p>
+      <w:pPr>
+        <w:pStyle w:val="Heading3"/>
+      </w:pPr>
+      <w:r>
+        <w:t>Description</w:t>
+      </w:r>
+      <w:r>
+        <w:t xml:space="preserve"> / Overview</w:t>
+      </w:r>
+    </w:p>
+    <w:p>
+      <w:r>
+        <w:tab/>
+      </w:r>
+      <w:r>
+        <w:t>Some paragraph about this class</w:t>
+      </w:r>
+      <w:r>
+        <w:t xml:space="preserve"> </w:t>
+      </w:r>
+      <w:r>
+        <w:t>So</w:t>
+      </w:r>
       <w:bookmarkStart w:id="0" w:name="_GoBack"/>
       <w:bookmarkEnd w:id="0"/>
-    </w:p>
-    <w:p>
-      <w:r>
-        <w:rPr>
-          <w:noProof/>
-        </w:rPr>
-        <w:drawing>
-          <wp:inline distT="0" distB="0" distL="0" distR="0">
-            <wp:extent cx="3207385" cy="1835785"/>
-            <wp:effectExtent l="0" t="0" r="0" b="0"/>
-            <wp:docPr id="1" name="Picture 1" descr="http://agilemodeling.com/images/models/crcCardLayout.jpg"/>
-            <wp:cNvGraphicFramePr>
-              <a:graphicFrameLocks xmlns:a="http://schemas.openxmlformats.org/drawingml/2006/main" noChangeAspect="1"/>
-            </wp:cNvGraphicFramePr>
-            <a:graphic xmlns:a="http://schemas.openxmlformats.org/drawingml/2006/main">
-              <a:graphicData uri="http://schemas.openxmlformats.org/drawingml/2006/picture">
-                <pic:pic xmlns:pic="http://schemas.openxmlformats.org/drawingml/2006/picture">
-                  <pic:nvPicPr>
-                    <pic:cNvPr id="0" name="Picture 1" descr="http://agilemodeling.com/images/models/crcCardLayout.jpg"/>
-                    <pic:cNvPicPr>
-                      <a:picLocks noChangeAspect="1" noChangeArrowheads="1"/>
-                    </pic:cNvPicPr>
-                  </pic:nvPicPr>
-                  <pic:blipFill>
-                    <a:blip r:embed="rId6">
-                      <a:extLst>
-                        <a:ext uri="{28A0092B-C50C-407E-A947-70E740481C1C}">
-                          <a14:useLocalDpi xmlns:a14="http://schemas.microsoft.com/office/drawing/2010/main" val="0"/>
-                        </a:ext>
-                      </a:extLst>
-                    </a:blip>
-                    <a:srcRect/>
-                    <a:stretch>
-                      <a:fillRect/>
-                    </a:stretch>
-                  </pic:blipFill>
-                  <pic:spPr bwMode="auto">
-                    <a:xfrm>
-                      <a:off x="0" y="0"/>
-                      <a:ext cx="3207385" cy="1835785"/>
-                    </a:xfrm>
-                    <a:prstGeom prst="rect">
-                      <a:avLst/>
-                    </a:prstGeom>
-                    <a:noFill/>
-                    <a:ln>
-                      <a:noFill/>
-                    </a:ln>
-                  </pic:spPr>
-                </pic:pic>
-              </a:graphicData>
-            </a:graphic>
-          </wp:inline>
-        </w:drawing>
-      </w:r>
-    </w:p>
-    <w:p>
-      <w:pPr>
-        <w:pStyle w:val="Heading3"/>
-      </w:pPr>
-      <w:r>
-        <w:t>Description</w:t>
-      </w:r>
-      <w:r>
-        <w:t xml:space="preserve"> / Overview</w:t>
-      </w:r>
-    </w:p>
-    <w:p>
-      <w:r>
-        <w:tab/>
-      </w:r>
-      <w:r>
-        <w:t>Some paragraph about this class</w:t>
-      </w:r>
-      <w:r>
-        <w:t xml:space="preserve"> </w:t>
-      </w:r>
-      <w:r>
-        <w:t>Some paragraph about this class</w:t>
+      <w:r>
+        <w:t>me paragraph about this class</w:t>
       </w:r>
       <w:r>
         <w:t xml:space="preserve"> </w:t>
@@ -516,11 +562,7 @@
       <w:bookmarkStart w:id="2" w:name="_Void_method2(String_arg0)"/>
       <w:bookmarkEnd w:id="2"/>
       <w:r>
-        <w:lastRenderedPageBreak/>
-        <w:t>public</w:t>
-      </w:r>
-      <w:r>
-        <w:t xml:space="preserve"> </w:t>
+        <w:t xml:space="preserve">public </w:t>
       </w:r>
       <w:r>
         <w:t>void method2(String arg0)</w:t>
@@ -562,10 +604,7 @@
         <w:pStyle w:val="Heading4"/>
       </w:pPr>
       <w:r>
-        <w:t>public</w:t>
-      </w:r>
-      <w:r>
-        <w:t xml:space="preserve"> </w:t>
+        <w:t xml:space="preserve">public </w:t>
       </w:r>
       <w:r>
         <w:t>void method3(String arg0, Integer arg1)</w:t>
@@ -616,6 +655,7 @@
         <w:rPr>
           <w:iCs w:val="0"/>
         </w:rPr>
+        <w:lastRenderedPageBreak/>
         <w:t>private</w:t>
       </w:r>
       <w:r>
@@ -1378,6 +1418,7 @@
   <w:style w:type="character" w:default="1" w:styleId="DefaultParagraphFont">
     <w:name w:val="Default Paragraph Font"/>
     <w:uiPriority w:val="1"/>
+    <w:semiHidden/>
     <w:unhideWhenUsed/>
   </w:style>
   <w:style w:type="table" w:default="1" w:styleId="TableNormal">
@@ -1958,7 +1999,7 @@
 </file>
 
 <file path=customXml/itemProps1.xml><?xml version="1.0" encoding="utf-8"?>
-<ds:datastoreItem xmlns:ds="http://schemas.openxmlformats.org/officeDocument/2006/customXml" ds:itemID="{25FE04A5-7EE5-4B91-9DA1-B742E319177D}">
+<ds:datastoreItem xmlns:ds="http://schemas.openxmlformats.org/officeDocument/2006/customXml" ds:itemID="{FD3769A3-2515-45FA-9D04-674D1F5C89B1}">
   <ds:schemaRefs>
     <ds:schemaRef ds:uri="http://schemas.openxmlformats.org/officeDocument/2006/bibliography"/>
   </ds:schemaRefs>

</xml_diff>